<commit_message>
Added Screenshots to module 1 word document
</commit_message>
<xml_diff>
--- a/module-1/Baldree_Assignment_1_2, CSD402.docx
+++ b/module-1/Baldree_Assignment_1_2, CSD402.docx
@@ -151,7 +151,59 @@
       </w:r>
     </w:p>
     <w:p/>
-    <w:p/>
+    <w:p>
+      <w:r>
+        <w:t>GitHub Repository with Module 1 Added Assignment 1_2</w:t>
+      </w:r>
+    </w:p>
+    <w:p>
+      <w:r>
+        <w:rPr>
+          <w:noProof/>
+        </w:rPr>
+        <w:drawing>
+          <wp:inline distT="0" distB="0" distL="0" distR="0" wp14:anchorId="799CCBB6" wp14:editId="15444898">
+            <wp:extent cx="5943600" cy="3162300"/>
+            <wp:effectExtent l="0" t="0" r="0" b="0"/>
+            <wp:docPr id="1170866331" name="Picture 3" descr="Screenshot of GitHub Repository with Module 1 Added Assignment 1_2"/>
+            <wp:cNvGraphicFramePr>
+              <a:graphicFrameLocks xmlns:a="http://schemas.openxmlformats.org/drawingml/2006/main" noChangeAspect="1"/>
+            </wp:cNvGraphicFramePr>
+            <a:graphic xmlns:a="http://schemas.openxmlformats.org/drawingml/2006/main">
+              <a:graphicData uri="http://schemas.openxmlformats.org/drawingml/2006/picture">
+                <pic:pic xmlns:pic="http://schemas.openxmlformats.org/drawingml/2006/picture">
+                  <pic:nvPicPr>
+                    <pic:cNvPr id="1170866331" name="Picture 3" descr="Screenshot of GitHub Repository with Module 1 Added Assignment 1_2"/>
+                    <pic:cNvPicPr/>
+                  </pic:nvPicPr>
+                  <pic:blipFill>
+                    <a:blip r:embed="rId8" cstate="print">
+                      <a:extLst>
+                        <a:ext uri="{28A0092B-C50C-407E-A947-70E740481C1C}">
+                          <a14:useLocalDpi xmlns:a14="http://schemas.microsoft.com/office/drawing/2010/main" val="0"/>
+                        </a:ext>
+                      </a:extLst>
+                    </a:blip>
+                    <a:stretch>
+                      <a:fillRect/>
+                    </a:stretch>
+                  </pic:blipFill>
+                  <pic:spPr>
+                    <a:xfrm>
+                      <a:off x="0" y="0"/>
+                      <a:ext cx="5943600" cy="3162300"/>
+                    </a:xfrm>
+                    <a:prstGeom prst="rect">
+                      <a:avLst/>
+                    </a:prstGeom>
+                  </pic:spPr>
+                </pic:pic>
+              </a:graphicData>
+            </a:graphic>
+          </wp:inline>
+        </w:drawing>
+      </w:r>
+    </w:p>
     <w:sectPr>
       <w:pgSz w:w="12240" w:h="15840"/>
       <w:pgMar w:top="1440" w:right="1440" w:bottom="1440" w:left="1440" w:header="720" w:footer="720" w:gutter="0"/>
@@ -1425,7 +1477,7 @@
 </file>
 
 <file path=customXml/itemProps1.xml><?xml version="1.0" encoding="utf-8"?>
-<ds:datastoreItem xmlns:ds="http://schemas.openxmlformats.org/officeDocument/2006/customXml" ds:itemID="{047972B7-0AC4-1545-B459-3F3379F39B60}">
+<ds:datastoreItem xmlns:ds="http://schemas.openxmlformats.org/officeDocument/2006/customXml" ds:itemID="{907016EE-F94D-2241-A473-CCEB6F2DFF8B}">
   <ds:schemaRefs>
     <ds:schemaRef ds:uri="http://schemas.openxmlformats.org/officeDocument/2006/bibliography"/>
   </ds:schemaRefs>

</xml_diff>